<commit_message>
Get the code running up untill the board tensor representation
</commit_message>
<xml_diff>
--- a/Project Resources/Code Strategy.docx
+++ b/Project Resources/Code Strategy.docx
@@ -70,19 +70,18 @@
       <w:pPr>
         <w:pStyle w:val="ListParagraph"/>
         <w:numPr>
-          <w:ilvl w:val="0"/>
+          <w:ilvl w:val="1"/>
           <w:numId w:val="2"/>
         </w:numPr>
-        <w:ind w:left="1168"/>
-        <w:rPr>
-          <w:lang w:val="en-US"/>
-        </w:rPr>
-      </w:pPr>
-      <w:r>
-        <w:rPr>
-          <w:lang w:val="en-US"/>
-        </w:rPr>
-        <w:t>Relic node positions</w:t>
+        <w:rPr>
+          <w:lang w:val="en-US"/>
+        </w:rPr>
+      </w:pPr>
+      <w:r>
+        <w:rPr>
+          <w:lang w:val="en-US"/>
+        </w:rPr>
+        <w:t>Friendly units</w:t>
       </w:r>
     </w:p>
     <w:p>
@@ -101,7 +100,25 @@
         <w:rPr>
           <w:lang w:val="en-US"/>
         </w:rPr>
-        <w:t>Asteroid Positions?</w:t>
+        <w:t>Relic node positions</w:t>
+      </w:r>
+    </w:p>
+    <w:p>
+      <w:pPr>
+        <w:pStyle w:val="ListParagraph"/>
+        <w:numPr>
+          <w:ilvl w:val="1"/>
+          <w:numId w:val="2"/>
+        </w:numPr>
+        <w:rPr>
+          <w:lang w:val="en-US"/>
+        </w:rPr>
+      </w:pPr>
+      <w:r>
+        <w:rPr>
+          <w:lang w:val="en-US"/>
+        </w:rPr>
+        <w:t>Relic node points</w:t>
       </w:r>
     </w:p>
     <w:p>
@@ -120,7 +137,45 @@
         <w:rPr>
           <w:lang w:val="en-US"/>
         </w:rPr>
+        <w:t>Asteroid Positions?</w:t>
+      </w:r>
+    </w:p>
+    <w:p>
+      <w:pPr>
+        <w:pStyle w:val="ListParagraph"/>
+        <w:numPr>
+          <w:ilvl w:val="0"/>
+          <w:numId w:val="2"/>
+        </w:numPr>
+        <w:ind w:left="1168"/>
+        <w:rPr>
+          <w:lang w:val="en-US"/>
+        </w:rPr>
+      </w:pPr>
+      <w:r>
+        <w:rPr>
+          <w:lang w:val="en-US"/>
+        </w:rPr>
         <w:t>Nebula Positions?</w:t>
+      </w:r>
+    </w:p>
+    <w:p>
+      <w:pPr>
+        <w:pStyle w:val="ListParagraph"/>
+        <w:numPr>
+          <w:ilvl w:val="0"/>
+          <w:numId w:val="2"/>
+        </w:numPr>
+        <w:ind w:left="1168"/>
+        <w:rPr>
+          <w:lang w:val="en-US"/>
+        </w:rPr>
+      </w:pPr>
+      <w:r>
+        <w:rPr>
+          <w:lang w:val="en-US"/>
+        </w:rPr>
+        <w:t>Board energy levels?</w:t>
       </w:r>
     </w:p>
     <w:p>
@@ -189,21 +244,7 @@
         <w:rPr>
           <w:lang w:val="en-US"/>
         </w:rPr>
-        <w:t xml:space="preserve">Actos is dense layer with 512? In </w:t>
-      </w:r>
-      <w:proofErr w:type="spellStart"/>
-      <w:r>
-        <w:rPr>
-          <w:lang w:val="en-US"/>
-        </w:rPr>
-        <w:t>en</w:t>
-      </w:r>
-      <w:proofErr w:type="spellEnd"/>
-      <w:r>
-        <w:rPr>
-          <w:lang w:val="en-US"/>
-        </w:rPr>
-        <w:t xml:space="preserve"> actions out</w:t>
+        <w:t>Actos is dense layer with 512? In en actions out</w:t>
       </w:r>
     </w:p>
     <w:p>
@@ -257,21 +298,7 @@
         <w:rPr>
           <w:lang w:val="en-US"/>
         </w:rPr>
-        <w:t xml:space="preserve">Need to specify </w:t>
-      </w:r>
-      <w:proofErr w:type="spellStart"/>
-      <w:r>
-        <w:rPr>
-          <w:lang w:val="en-US"/>
-        </w:rPr>
-        <w:t>wether</w:t>
-      </w:r>
-      <w:proofErr w:type="spellEnd"/>
-      <w:r>
-        <w:rPr>
-          <w:lang w:val="en-US"/>
-        </w:rPr>
-        <w:t xml:space="preserve"> to sap and then where</w:t>
+        <w:t>Need to specify wether to sap and then where</w:t>
       </w:r>
     </w:p>
     <w:p>
@@ -325,6 +352,48 @@
         <w:rPr>
           <w:lang w:val="en-US"/>
         </w:rPr>
+        <w:tab/>
+        <w:t xml:space="preserve">Reward exploration: unseen tile see  + 1 </w:t>
+      </w:r>
+    </w:p>
+    <w:p>
+      <w:pPr>
+        <w:rPr>
+          <w:lang w:val="en-US"/>
+        </w:rPr>
+      </w:pPr>
+      <w:r>
+        <w:rPr>
+          <w:lang w:val="en-US"/>
+        </w:rPr>
+        <w:tab/>
+        <w:t xml:space="preserve">Reward getting points: points + 10 </w:t>
+      </w:r>
+    </w:p>
+    <w:p>
+      <w:pPr>
+        <w:rPr>
+          <w:lang w:val="en-US"/>
+        </w:rPr>
+      </w:pPr>
+      <w:r>
+        <w:rPr>
+          <w:lang w:val="en-US"/>
+        </w:rPr>
+        <w:tab/>
+        <w:t xml:space="preserve">Sapping: + 5 </w:t>
+      </w:r>
+    </w:p>
+    <w:p>
+      <w:pPr>
+        <w:rPr>
+          <w:lang w:val="en-US"/>
+        </w:rPr>
+      </w:pPr>
+      <w:r>
+        <w:rPr>
+          <w:lang w:val="en-US"/>
+        </w:rPr>
         <w:t>RL method – Training</w:t>
       </w:r>
     </w:p>
@@ -400,24 +469,10 @@
         <w:rPr>
           <w:lang w:val="en-US"/>
         </w:rPr>
+        <w:lastRenderedPageBreak/>
         <w:tab/>
         <w:t>E.G reward sapping more heavily</w:t>
       </w:r>
-    </w:p>
-    <w:p>
-      <w:pPr>
-        <w:ind w:left="720"/>
-        <w:rPr>
-          <w:lang w:val="en-US"/>
-        </w:rPr>
-      </w:pPr>
-    </w:p>
-    <w:p>
-      <w:pPr>
-        <w:rPr>
-          <w:lang w:val="en-US"/>
-        </w:rPr>
-      </w:pPr>
     </w:p>
     <w:p>
       <w:pPr>
@@ -451,7 +506,7 @@
         <w:ind w:left="764" w:hanging="360"/>
       </w:pPr>
     </w:lvl>
-    <w:lvl w:ilvl="1" w:tplc="20000019" w:tentative="1">
+    <w:lvl w:ilvl="1" w:tplc="20000019">
       <w:start w:val="1"/>
       <w:numFmt w:val="lowerLetter"/>
       <w:lvlText w:val="%2."/>

</xml_diff>